<commit_message>
from wangyingchen at 20191112
</commit_message>
<xml_diff>
--- a/Java Skills/NIO/理解NIO.docx
+++ b/Java Skills/NIO/理解NIO.docx
@@ -1623,11 +1623,6 @@
             <w:tcW w:w="1129" w:type="dxa"/>
           </w:tcPr>
           <w:p>
-            <w:pPr>
-              <w:rPr>
-                <w:rFonts w:hint="eastAsia"/>
-              </w:rPr>
-            </w:pPr>
             <w:r>
               <w:rPr>
                 <w:rFonts w:hint="eastAsia"/>
@@ -1641,11 +1636,6 @@
             <w:tcW w:w="2127" w:type="dxa"/>
           </w:tcPr>
           <w:p>
-            <w:pPr>
-              <w:rPr>
-                <w:rFonts w:hint="eastAsia"/>
-              </w:rPr>
-            </w:pPr>
             <w:r>
               <w:rPr>
                 <w:rFonts w:hint="eastAsia"/>
@@ -1680,11 +1670,6 @@
             <w:tcW w:w="5040" w:type="dxa"/>
           </w:tcPr>
           <w:p>
-            <w:pPr>
-              <w:rPr>
-                <w:rFonts w:hint="eastAsia"/>
-              </w:rPr>
-            </w:pPr>
             <w:r>
               <w:rPr>
                 <w:rFonts w:hint="eastAsia"/>
@@ -1733,11 +1718,6 @@
             <w:tcW w:w="1129" w:type="dxa"/>
           </w:tcPr>
           <w:p>
-            <w:pPr>
-              <w:rPr>
-                <w:rFonts w:hint="eastAsia"/>
-              </w:rPr>
-            </w:pPr>
             <w:r>
               <w:rPr>
                 <w:rFonts w:hint="eastAsia"/>
@@ -1751,11 +1731,6 @@
             <w:tcW w:w="2127" w:type="dxa"/>
           </w:tcPr>
           <w:p>
-            <w:pPr>
-              <w:rPr>
-                <w:rFonts w:hint="eastAsia"/>
-              </w:rPr>
-            </w:pPr>
             <w:r>
               <w:rPr>
                 <w:rFonts w:hint="eastAsia"/>
@@ -1781,11 +1756,6 @@
             <w:tcW w:w="5040" w:type="dxa"/>
           </w:tcPr>
           <w:p>
-            <w:pPr>
-              <w:rPr>
-                <w:rFonts w:hint="eastAsia"/>
-              </w:rPr>
-            </w:pPr>
             <w:proofErr w:type="gramStart"/>
             <w:r>
               <w:rPr>
@@ -1884,11 +1854,6 @@
             <w:tcW w:w="1129" w:type="dxa"/>
           </w:tcPr>
           <w:p>
-            <w:pPr>
-              <w:rPr>
-                <w:rFonts w:hint="eastAsia"/>
-              </w:rPr>
-            </w:pPr>
             <w:r>
               <w:rPr>
                 <w:rFonts w:hint="eastAsia"/>
@@ -1902,11 +1867,6 @@
             <w:tcW w:w="2127" w:type="dxa"/>
           </w:tcPr>
           <w:p>
-            <w:pPr>
-              <w:rPr>
-                <w:rFonts w:hint="eastAsia"/>
-              </w:rPr>
-            </w:pPr>
             <w:r>
               <w:rPr>
                 <w:rFonts w:hint="eastAsia"/>
@@ -1923,11 +1883,6 @@
             <w:tcW w:w="5040" w:type="dxa"/>
           </w:tcPr>
           <w:p>
-            <w:pPr>
-              <w:rPr>
-                <w:rFonts w:hint="eastAsia"/>
-              </w:rPr>
-            </w:pPr>
             <w:r>
               <w:rPr>
                 <w:rFonts w:hint="eastAsia"/>
@@ -2130,9 +2085,6 @@
           <w:numId w:val="5"/>
         </w:numPr>
         <w:ind w:firstLineChars="0"/>
-        <w:rPr>
-          <w:rFonts w:hint="eastAsia"/>
-        </w:rPr>
       </w:pPr>
       <w:r>
         <w:rPr>
@@ -2170,9 +2122,6 @@
           <w:numId w:val="5"/>
         </w:numPr>
         <w:ind w:firstLineChars="0"/>
-        <w:rPr>
-          <w:rFonts w:hint="eastAsia"/>
-        </w:rPr>
       </w:pPr>
       <w:r>
         <w:rPr>
@@ -2247,9 +2196,6 @@
           <w:numId w:val="6"/>
         </w:numPr>
         <w:ind w:firstLineChars="0"/>
-        <w:rPr>
-          <w:rFonts w:hint="eastAsia"/>
-        </w:rPr>
       </w:pPr>
       <w:r>
         <w:rPr>
@@ -2287,9 +2233,6 @@
           <w:numId w:val="6"/>
         </w:numPr>
         <w:ind w:firstLineChars="0"/>
-        <w:rPr>
-          <w:rFonts w:hint="eastAsia"/>
-        </w:rPr>
       </w:pPr>
       <w:r>
         <w:rPr>
@@ -2359,9 +2302,6 @@
     <w:p>
       <w:pPr>
         <w:ind w:leftChars="200" w:left="420" w:firstLineChars="200" w:firstLine="420"/>
-        <w:rPr>
-          <w:rFonts w:hint="eastAsia"/>
-        </w:rPr>
       </w:pPr>
       <w:r>
         <w:rPr>
@@ -2551,33 +2491,768 @@
       </w:r>
     </w:p>
     <w:p>
-      <w:pPr>
-        <w:rPr>
-          <w:rFonts w:hint="eastAsia"/>
-        </w:rPr>
-      </w:pPr>
-      <w:r>
-        <w:rPr>
-          <w:rFonts w:hint="eastAsia"/>
-        </w:rPr>
-        <w:t>[</w:t>
-      </w:r>
-      <w:hyperlink r:id="rId10" w:history="1">
-        <w:r>
-          <w:rPr>
-            <w:rStyle w:val="a6"/>
-          </w:rPr>
-          <w:t>https://www.jianshu.com/p/362b365e1bcc</w:t>
-        </w:r>
-      </w:hyperlink>
+      <w:r>
+        <w:t>Selector</w:t>
+      </w:r>
+      <w:r>
+        <w:rPr>
+          <w:rFonts w:hint="eastAsia"/>
+        </w:rPr>
+        <w:t>组件</w:t>
+      </w:r>
+      <w:r>
+        <w:t>可以检测多个</w:t>
+      </w:r>
+      <w:r>
+        <w:rPr>
+          <w:rFonts w:hint="eastAsia"/>
+        </w:rPr>
+        <w:t xml:space="preserve">NIO </w:t>
+      </w:r>
+      <w:r>
+        <w:t>channel</w:t>
+      </w:r>
+      <w:r>
+        <w:rPr>
+          <w:rFonts w:hint="eastAsia"/>
+        </w:rPr>
+        <w:t>，</w:t>
+      </w:r>
+      <w:proofErr w:type="gramStart"/>
+      <w:r>
+        <w:t>看看读</w:t>
+      </w:r>
+      <w:proofErr w:type="gramEnd"/>
+      <w:r>
+        <w:t>或者写事件是否就绪。</w:t>
+      </w:r>
+    </w:p>
+    <w:p>
+      <w:r>
+        <w:rPr>
+          <w:rFonts w:hint="eastAsia"/>
+        </w:rPr>
+        <w:t>多个</w:t>
+      </w:r>
+      <w:r>
+        <w:rPr>
+          <w:rFonts w:hint="eastAsia"/>
+        </w:rPr>
+        <w:t>Channel</w:t>
+      </w:r>
+      <w:r>
+        <w:rPr>
+          <w:rFonts w:hint="eastAsia"/>
+        </w:rPr>
+        <w:t>以</w:t>
+      </w:r>
+      <w:r>
+        <w:t>事件的方式可以注册到同一个</w:t>
+      </w:r>
+      <w:r>
+        <w:rPr>
+          <w:rFonts w:hint="eastAsia"/>
+        </w:rPr>
+        <w:t>Selector</w:t>
+      </w:r>
+      <w:r>
+        <w:rPr>
+          <w:rFonts w:hint="eastAsia"/>
+        </w:rPr>
+        <w:t>，</w:t>
+      </w:r>
+      <w:r>
+        <w:t>从而达到用一个线程处理多个请求</w:t>
+      </w:r>
+      <w:r>
+        <w:rPr>
+          <w:rFonts w:hint="eastAsia"/>
+        </w:rPr>
+        <w:t>成</w:t>
+      </w:r>
+      <w:r>
+        <w:t>为可能。</w:t>
+      </w:r>
+    </w:p>
+    <w:p>
+      <w:pPr>
+        <w:rPr>
+          <w:rFonts w:hint="eastAsia"/>
+        </w:rPr>
+      </w:pPr>
+      <w:r>
+        <w:rPr>
+          <w:rFonts w:hint="eastAsia"/>
+          <w:noProof/>
+        </w:rPr>
+        <mc:AlternateContent>
+          <mc:Choice Requires="wpc">
+            <w:drawing>
+              <wp:inline distT="0" distB="0" distL="0" distR="0">
+                <wp:extent cx="5274310" cy="3909060"/>
+                <wp:effectExtent l="0" t="0" r="0" b="0"/>
+                <wp:docPr id="8" name="画布 8"/>
+                <wp:cNvGraphicFramePr>
+                  <a:graphicFrameLocks xmlns:a="http://schemas.openxmlformats.org/drawingml/2006/main" noChangeAspect="1"/>
+                </wp:cNvGraphicFramePr>
+                <a:graphic xmlns:a="http://schemas.openxmlformats.org/drawingml/2006/main">
+                  <a:graphicData uri="http://schemas.microsoft.com/office/word/2010/wordprocessingCanvas">
+                    <wpc:wpc>
+                      <wpc:bg/>
+                      <wpc:whole/>
+                      <pic:pic xmlns:pic="http://schemas.openxmlformats.org/drawingml/2006/picture">
+                        <pic:nvPicPr>
+                          <pic:cNvPr id="9" name="图片 9" descr="https://upload-images.jianshu.io/upload_images/13957164-539fcf908e51b229.png"/>
+                          <pic:cNvPicPr/>
+                        </pic:nvPicPr>
+                        <pic:blipFill>
+                          <a:blip r:embed="rId10">
+                            <a:extLst>
+                              <a:ext uri="{28A0092B-C50C-407E-A947-70E740481C1C}">
+                                <a14:useLocalDpi xmlns:a14="http://schemas.microsoft.com/office/drawing/2010/main" val="0"/>
+                              </a:ext>
+                            </a:extLst>
+                          </a:blip>
+                          <a:srcRect/>
+                          <a:stretch>
+                            <a:fillRect/>
+                          </a:stretch>
+                        </pic:blipFill>
+                        <pic:spPr bwMode="auto">
+                          <a:xfrm>
+                            <a:off x="731520" y="152400"/>
+                            <a:ext cx="3881822" cy="3076575"/>
+                          </a:xfrm>
+                          <a:prstGeom prst="rect">
+                            <a:avLst/>
+                          </a:prstGeom>
+                          <a:noFill/>
+                          <a:ln>
+                            <a:noFill/>
+                          </a:ln>
+                        </pic:spPr>
+                      </pic:pic>
+                      <wps:wsp>
+                        <wps:cNvPr id="10" name="文本框 10"/>
+                        <wps:cNvSpPr txBox="1"/>
+                        <wps:spPr>
+                          <a:xfrm>
+                            <a:off x="1021080" y="3368040"/>
+                            <a:ext cx="3779520" cy="335280"/>
+                          </a:xfrm>
+                          <a:prstGeom prst="rect">
+                            <a:avLst/>
+                          </a:prstGeom>
+                          <a:solidFill>
+                            <a:schemeClr val="lt1"/>
+                          </a:solidFill>
+                          <a:ln w="6350">
+                            <a:noFill/>
+                          </a:ln>
+                          <a:effectLst/>
+                        </wps:spPr>
+                        <wps:style>
+                          <a:lnRef idx="0">
+                            <a:schemeClr val="accent1"/>
+                          </a:lnRef>
+                          <a:fillRef idx="0">
+                            <a:schemeClr val="accent1"/>
+                          </a:fillRef>
+                          <a:effectRef idx="0">
+                            <a:schemeClr val="accent1"/>
+                          </a:effectRef>
+                          <a:fontRef idx="minor">
+                            <a:schemeClr val="dk1"/>
+                          </a:fontRef>
+                        </wps:style>
+                        <wps:txbx>
+                          <w:txbxContent>
+                            <w:p>
+                              <w:pPr>
+                                <w:rPr>
+                                  <w:rFonts w:hint="eastAsia"/>
+                                  <w:color w:val="7F7F7F" w:themeColor="text1" w:themeTint="80"/>
+                                </w:rPr>
+                              </w:pPr>
+                              <w:r>
+                                <w:rPr>
+                                  <w:rFonts w:hint="eastAsia"/>
+                                  <w:color w:val="7F7F7F" w:themeColor="text1" w:themeTint="80"/>
+                                </w:rPr>
+                                <w:t>一个</w:t>
+                              </w:r>
+                              <w:r>
+                                <w:rPr>
+                                  <w:rFonts w:hint="eastAsia"/>
+                                  <w:color w:val="7F7F7F" w:themeColor="text1" w:themeTint="80"/>
+                                </w:rPr>
+                                <w:t>thread</w:t>
+                              </w:r>
+                              <w:r>
+                                <w:rPr>
+                                  <w:rFonts w:hint="eastAsia"/>
+                                  <w:color w:val="7F7F7F" w:themeColor="text1" w:themeTint="80"/>
+                                </w:rPr>
+                                <w:t>对应</w:t>
+                              </w:r>
+                              <w:r>
+                                <w:rPr>
+                                  <w:color w:val="7F7F7F" w:themeColor="text1" w:themeTint="80"/>
+                                </w:rPr>
+                                <w:t>多个</w:t>
+                              </w:r>
+                              <w:r>
+                                <w:rPr>
+                                  <w:rFonts w:hint="eastAsia"/>
+                                  <w:color w:val="7F7F7F" w:themeColor="text1" w:themeTint="80"/>
+                                </w:rPr>
+                                <w:t>channel</w:t>
+                              </w:r>
+                              <w:r>
+                                <w:rPr>
+                                  <w:rFonts w:hint="eastAsia"/>
+                                  <w:color w:val="7F7F7F" w:themeColor="text1" w:themeTint="80"/>
+                                </w:rPr>
+                                <w:t>，</w:t>
+                              </w:r>
+                              <w:r>
+                                <w:rPr>
+                                  <w:color w:val="7F7F7F" w:themeColor="text1" w:themeTint="80"/>
+                                </w:rPr>
+                                <w:t>一个</w:t>
+                              </w:r>
+                              <w:r>
+                                <w:rPr>
+                                  <w:rFonts w:hint="eastAsia"/>
+                                  <w:color w:val="7F7F7F" w:themeColor="text1" w:themeTint="80"/>
+                                </w:rPr>
+                                <w:t>channel</w:t>
+                              </w:r>
+                              <w:r>
+                                <w:rPr>
+                                  <w:rFonts w:hint="eastAsia"/>
+                                  <w:color w:val="7F7F7F" w:themeColor="text1" w:themeTint="80"/>
+                                </w:rPr>
+                                <w:t>处理</w:t>
+                              </w:r>
+                              <w:r>
+                                <w:rPr>
+                                  <w:color w:val="7F7F7F" w:themeColor="text1" w:themeTint="80"/>
+                                </w:rPr>
+                                <w:t>一个请求。</w:t>
+                              </w:r>
+                            </w:p>
+                          </w:txbxContent>
+                        </wps:txbx>
+                        <wps:bodyPr rot="0" spcFirstLastPara="0" vertOverflow="overflow" horzOverflow="overflow" vert="horz" wrap="square" lIns="91440" tIns="45720" rIns="91440" bIns="45720" numCol="1" spcCol="0" rtlCol="0" fromWordArt="0" anchor="t" anchorCtr="0" forceAA="0" compatLnSpc="1">
+                          <a:prstTxWarp prst="textNoShape">
+                            <a:avLst/>
+                          </a:prstTxWarp>
+                          <a:noAutofit/>
+                        </wps:bodyPr>
+                      </wps:wsp>
+                    </wpc:wpc>
+                  </a:graphicData>
+                </a:graphic>
+              </wp:inline>
+            </w:drawing>
+          </mc:Choice>
+          <mc:Fallback>
+            <w:pict>
+              <v:group id="画布 8" o:spid="_x0000_s1030" editas="canvas" style="width:415.3pt;height:307.8pt;mso-position-horizontal-relative:char;mso-position-vertical-relative:line" coordsize="52743,39090" o:gfxdata="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">
+                <v:shapetype id="_x0000_t75" coordsize="21600,21600" o:spt="75" o:preferrelative="t" path="m@4@5l@4@11@9@11@9@5xe" filled="f" stroked="f">
+                  <v:stroke joinstyle="miter"/>
+                  <v:formulas>
+                    <v:f eqn="if lineDrawn pixelLineWidth 0"/>
+                    <v:f eqn="sum @0 1 0"/>
+                    <v:f eqn="sum 0 0 @1"/>
+                    <v:f eqn="prod @2 1 2"/>
+                    <v:f eqn="prod @3 21600 pixelWidth"/>
+                    <v:f eqn="prod @3 21600 pixelHeight"/>
+                    <v:f eqn="sum @0 0 1"/>
+                    <v:f eqn="prod @6 1 2"/>
+                    <v:f eqn="prod @7 21600 pixelWidth"/>
+                    <v:f eqn="sum @8 21600 0"/>
+                    <v:f eqn="prod @7 21600 pixelHeight"/>
+                    <v:f eqn="sum @10 21600 0"/>
+                  </v:formulas>
+                  <v:path o:extrusionok="f" gradientshapeok="t" o:connecttype="rect"/>
+                  <o:lock v:ext="edit" aspectratio="t"/>
+                </v:shapetype>
+                <v:shape id="_x0000_s1031" type="#_x0000_t75" style="position:absolute;width:52743;height:39090;visibility:visible;mso-wrap-style:square">
+                  <v:fill o:detectmouseclick="t"/>
+                  <v:path o:connecttype="none"/>
+                </v:shape>
+                <v:shape id="图片 9" o:spid="_x0000_s1032" type="#_x0000_t75" alt="https://upload-images.jianshu.io/upload_images/13957164-539fcf908e51b229.png" style="position:absolute;left:7315;top:1524;width:38818;height:30765;visibility:visible;mso-wrap-style:square" o:gfxdata="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">
+                  <v:imagedata r:id="rId11" o:title="13957164-539fcf908e51b229"/>
+                </v:shape>
+                <v:shapetype id="_x0000_t202" coordsize="21600,21600" o:spt="202" path="m,l,21600r21600,l21600,xe">
+                  <v:stroke joinstyle="miter"/>
+                  <v:path gradientshapeok="t" o:connecttype="rect"/>
+                </v:shapetype>
+                <v:shape id="文本框 10" o:spid="_x0000_s1033" type="#_x0000_t202" style="position:absolute;left:10210;top:33680;width:37796;height:3353;visibility:visible;mso-wrap-style:square;v-text-anchor:top" o:gfxdata="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" fillcolor="white [3201]" stroked="f" strokeweight=".5pt">
+                  <v:textbox>
+                    <w:txbxContent>
+                      <w:p>
+                        <w:pPr>
+                          <w:rPr>
+                            <w:rFonts w:hint="eastAsia"/>
+                            <w:color w:val="7F7F7F" w:themeColor="text1" w:themeTint="80"/>
+                          </w:rPr>
+                        </w:pPr>
+                        <w:r>
+                          <w:rPr>
+                            <w:rFonts w:hint="eastAsia"/>
+                            <w:color w:val="7F7F7F" w:themeColor="text1" w:themeTint="80"/>
+                          </w:rPr>
+                          <w:t>一个</w:t>
+                        </w:r>
+                        <w:r>
+                          <w:rPr>
+                            <w:rFonts w:hint="eastAsia"/>
+                            <w:color w:val="7F7F7F" w:themeColor="text1" w:themeTint="80"/>
+                          </w:rPr>
+                          <w:t>thread</w:t>
+                        </w:r>
+                        <w:r>
+                          <w:rPr>
+                            <w:rFonts w:hint="eastAsia"/>
+                            <w:color w:val="7F7F7F" w:themeColor="text1" w:themeTint="80"/>
+                          </w:rPr>
+                          <w:t>对应</w:t>
+                        </w:r>
+                        <w:r>
+                          <w:rPr>
+                            <w:color w:val="7F7F7F" w:themeColor="text1" w:themeTint="80"/>
+                          </w:rPr>
+                          <w:t>多个</w:t>
+                        </w:r>
+                        <w:r>
+                          <w:rPr>
+                            <w:rFonts w:hint="eastAsia"/>
+                            <w:color w:val="7F7F7F" w:themeColor="text1" w:themeTint="80"/>
+                          </w:rPr>
+                          <w:t>channel</w:t>
+                        </w:r>
+                        <w:r>
+                          <w:rPr>
+                            <w:rFonts w:hint="eastAsia"/>
+                            <w:color w:val="7F7F7F" w:themeColor="text1" w:themeTint="80"/>
+                          </w:rPr>
+                          <w:t>，</w:t>
+                        </w:r>
+                        <w:r>
+                          <w:rPr>
+                            <w:color w:val="7F7F7F" w:themeColor="text1" w:themeTint="80"/>
+                          </w:rPr>
+                          <w:t>一个</w:t>
+                        </w:r>
+                        <w:r>
+                          <w:rPr>
+                            <w:rFonts w:hint="eastAsia"/>
+                            <w:color w:val="7F7F7F" w:themeColor="text1" w:themeTint="80"/>
+                          </w:rPr>
+                          <w:t>channel</w:t>
+                        </w:r>
+                        <w:r>
+                          <w:rPr>
+                            <w:rFonts w:hint="eastAsia"/>
+                            <w:color w:val="7F7F7F" w:themeColor="text1" w:themeTint="80"/>
+                          </w:rPr>
+                          <w:t>处理</w:t>
+                        </w:r>
+                        <w:r>
+                          <w:rPr>
+                            <w:color w:val="7F7F7F" w:themeColor="text1" w:themeTint="80"/>
+                          </w:rPr>
+                          <w:t>一个请求。</w:t>
+                        </w:r>
+                      </w:p>
+                    </w:txbxContent>
+                  </v:textbox>
+                </v:shape>
+                <w10:anchorlock/>
+              </v:group>
+            </w:pict>
+          </mc:Fallback>
+        </mc:AlternateContent>
+      </w:r>
+    </w:p>
+    <w:p>
+      <w:r>
+        <w:rPr>
+          <w:noProof/>
+        </w:rPr>
+        <w:lastRenderedPageBreak/>
+        <mc:AlternateContent>
+          <mc:Choice Requires="wpc">
+            <w:drawing>
+              <wp:inline distT="0" distB="0" distL="0" distR="0">
+                <wp:extent cx="5274310" cy="4076700"/>
+                <wp:effectExtent l="0" t="0" r="0" b="0"/>
+                <wp:docPr id="11" name="画布 11"/>
+                <wp:cNvGraphicFramePr>
+                  <a:graphicFrameLocks xmlns:a="http://schemas.openxmlformats.org/drawingml/2006/main" noChangeAspect="1"/>
+                </wp:cNvGraphicFramePr>
+                <a:graphic xmlns:a="http://schemas.openxmlformats.org/drawingml/2006/main">
+                  <a:graphicData uri="http://schemas.microsoft.com/office/word/2010/wordprocessingCanvas">
+                    <wpc:wpc>
+                      <wpc:bg/>
+                      <wpc:whole/>
+                      <pic:pic xmlns:pic="http://schemas.openxmlformats.org/drawingml/2006/picture">
+                        <pic:nvPicPr>
+                          <pic:cNvPr id="12" name="图片 12"/>
+                          <pic:cNvPicPr>
+                            <a:picLocks noChangeAspect="1"/>
+                          </pic:cNvPicPr>
+                        </pic:nvPicPr>
+                        <pic:blipFill>
+                          <a:blip r:embed="rId12"/>
+                          <a:stretch>
+                            <a:fillRect/>
+                          </a:stretch>
+                        </pic:blipFill>
+                        <pic:spPr>
+                          <a:xfrm>
+                            <a:off x="236220" y="65700"/>
+                            <a:ext cx="4770120" cy="2990476"/>
+                          </a:xfrm>
+                          <a:prstGeom prst="rect">
+                            <a:avLst/>
+                          </a:prstGeom>
+                        </pic:spPr>
+                      </pic:pic>
+                      <wps:wsp>
+                        <wps:cNvPr id="13" name="文本框 13"/>
+                        <wps:cNvSpPr txBox="1"/>
+                        <wps:spPr>
+                          <a:xfrm>
+                            <a:off x="1287780" y="3505200"/>
+                            <a:ext cx="2880360" cy="495300"/>
+                          </a:xfrm>
+                          <a:prstGeom prst="rect">
+                            <a:avLst/>
+                          </a:prstGeom>
+                          <a:solidFill>
+                            <a:schemeClr val="lt1"/>
+                          </a:solidFill>
+                          <a:ln w="6350">
+                            <a:noFill/>
+                          </a:ln>
+                          <a:effectLst/>
+                        </wps:spPr>
+                        <wps:style>
+                          <a:lnRef idx="0">
+                            <a:schemeClr val="accent1"/>
+                          </a:lnRef>
+                          <a:fillRef idx="0">
+                            <a:schemeClr val="accent1"/>
+                          </a:fillRef>
+                          <a:effectRef idx="0">
+                            <a:schemeClr val="accent1"/>
+                          </a:effectRef>
+                          <a:fontRef idx="minor">
+                            <a:schemeClr val="dk1"/>
+                          </a:fontRef>
+                        </wps:style>
+                        <wps:txbx>
+                          <w:txbxContent>
+                            <w:p>
+                              <w:pPr>
+                                <w:rPr>
+                                  <w:rFonts w:hint="eastAsia"/>
+                                  <w:color w:val="7F7F7F" w:themeColor="text1" w:themeTint="80"/>
+                                  <w:sz w:val="18"/>
+                                  <w:szCs w:val="18"/>
+                                </w:rPr>
+                              </w:pPr>
+                              <w:r>
+                                <w:rPr>
+                                  <w:rFonts w:hint="eastAsia"/>
+                                  <w:color w:val="7F7F7F" w:themeColor="text1" w:themeTint="80"/>
+                                  <w:sz w:val="18"/>
+                                  <w:szCs w:val="18"/>
+                                </w:rPr>
+                                <w:t>当</w:t>
+                              </w:r>
+                              <w:r>
+                                <w:rPr>
+                                  <w:color w:val="7F7F7F" w:themeColor="text1" w:themeTint="80"/>
+                                  <w:sz w:val="18"/>
+                                  <w:szCs w:val="18"/>
+                                </w:rPr>
+                                <w:t>你调用</w:t>
+                              </w:r>
+                              <w:r>
+                                <w:rPr>
+                                  <w:rFonts w:hint="eastAsia"/>
+                                  <w:color w:val="7F7F7F" w:themeColor="text1" w:themeTint="80"/>
+                                  <w:sz w:val="18"/>
+                                  <w:szCs w:val="18"/>
+                                </w:rPr>
+                                <w:t>Selector</w:t>
+                              </w:r>
+                              <w:r>
+                                <w:rPr>
+                                  <w:rFonts w:hint="eastAsia"/>
+                                  <w:color w:val="7F7F7F" w:themeColor="text1" w:themeTint="80"/>
+                                  <w:sz w:val="18"/>
+                                  <w:szCs w:val="18"/>
+                                </w:rPr>
+                                <w:t>的</w:t>
+                              </w:r>
+                              <w:r>
+                                <w:rPr>
+                                  <w:color w:val="7F7F7F" w:themeColor="text1" w:themeTint="80"/>
+                                  <w:sz w:val="18"/>
+                                  <w:szCs w:val="18"/>
+                                </w:rPr>
+                                <w:t>select()</w:t>
+                              </w:r>
+                              <w:r>
+                                <w:rPr>
+                                  <w:rFonts w:hint="eastAsia"/>
+                                  <w:color w:val="7F7F7F" w:themeColor="text1" w:themeTint="80"/>
+                                  <w:sz w:val="18"/>
+                                  <w:szCs w:val="18"/>
+                                </w:rPr>
+                                <w:t>或者</w:t>
+                              </w:r>
+                              <w:proofErr w:type="spellStart"/>
+                              <w:r>
+                                <w:rPr>
+                                  <w:rFonts w:hint="eastAsia"/>
+                                  <w:color w:val="7F7F7F" w:themeColor="text1" w:themeTint="80"/>
+                                  <w:sz w:val="18"/>
+                                  <w:szCs w:val="18"/>
+                                </w:rPr>
+                                <w:t>selectNow</w:t>
+                              </w:r>
+                              <w:proofErr w:type="spellEnd"/>
+                              <w:r>
+                                <w:rPr>
+                                  <w:rFonts w:hint="eastAsia"/>
+                                  <w:color w:val="7F7F7F" w:themeColor="text1" w:themeTint="80"/>
+                                  <w:sz w:val="18"/>
+                                  <w:szCs w:val="18"/>
+                                </w:rPr>
+                                <w:t>()</w:t>
+                              </w:r>
+                              <w:r>
+                                <w:rPr>
+                                  <w:rFonts w:hint="eastAsia"/>
+                                  <w:color w:val="7F7F7F" w:themeColor="text1" w:themeTint="80"/>
+                                  <w:sz w:val="18"/>
+                                  <w:szCs w:val="18"/>
+                                </w:rPr>
+                                <w:t>方法</w:t>
+                              </w:r>
+                              <w:r>
+                                <w:rPr>
+                                  <w:color w:val="7F7F7F" w:themeColor="text1" w:themeTint="80"/>
+                                  <w:sz w:val="18"/>
+                                  <w:szCs w:val="18"/>
+                                </w:rPr>
+                                <w:t>，它只会返回有数据读取的</w:t>
+                              </w:r>
+                              <w:proofErr w:type="spellStart"/>
+                              <w:r>
+                                <w:rPr>
+                                  <w:rFonts w:hint="eastAsia"/>
+                                  <w:color w:val="7F7F7F" w:themeColor="text1" w:themeTint="80"/>
+                                  <w:sz w:val="18"/>
+                                  <w:szCs w:val="18"/>
+                                </w:rPr>
+                                <w:t>SelectableChannel</w:t>
+                              </w:r>
+                              <w:proofErr w:type="spellEnd"/>
+                              <w:r>
+                                <w:rPr>
+                                  <w:rFonts w:hint="eastAsia"/>
+                                  <w:color w:val="7F7F7F" w:themeColor="text1" w:themeTint="80"/>
+                                  <w:sz w:val="18"/>
+                                  <w:szCs w:val="18"/>
+                                </w:rPr>
+                                <w:t>的</w:t>
+                              </w:r>
+                              <w:r>
+                                <w:rPr>
+                                  <w:color w:val="7F7F7F" w:themeColor="text1" w:themeTint="80"/>
+                                  <w:sz w:val="18"/>
+                                  <w:szCs w:val="18"/>
+                                </w:rPr>
+                                <w:t>实例</w:t>
+                              </w:r>
+                            </w:p>
+                          </w:txbxContent>
+                        </wps:txbx>
+                        <wps:bodyPr rot="0" spcFirstLastPara="0" vertOverflow="overflow" horzOverflow="overflow" vert="horz" wrap="square" lIns="91440" tIns="45720" rIns="91440" bIns="45720" numCol="1" spcCol="0" rtlCol="0" fromWordArt="0" anchor="t" anchorCtr="0" forceAA="0" compatLnSpc="1">
+                          <a:prstTxWarp prst="textNoShape">
+                            <a:avLst/>
+                          </a:prstTxWarp>
+                          <a:noAutofit/>
+                        </wps:bodyPr>
+                      </wps:wsp>
+                    </wpc:wpc>
+                  </a:graphicData>
+                </a:graphic>
+              </wp:inline>
+            </w:drawing>
+          </mc:Choice>
+          <mc:Fallback>
+            <w:pict>
+              <v:group id="画布 11" o:spid="_x0000_s1034" editas="canvas" style="width:415.3pt;height:321pt;mso-position-horizontal-relative:char;mso-position-vertical-relative:line" coordsize="52743,40767" o:gfxdata="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">
+                <v:shape id="_x0000_s1035" type="#_x0000_t75" style="position:absolute;width:52743;height:40767;visibility:visible;mso-wrap-style:square">
+                  <v:fill o:detectmouseclick="t"/>
+                  <v:path o:connecttype="none"/>
+                </v:shape>
+                <v:shape id="图片 12" o:spid="_x0000_s1036" type="#_x0000_t75" style="position:absolute;left:2362;top:657;width:47701;height:29904;visibility:visible;mso-wrap-style:square" o:gfxdata="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">
+                  <v:imagedata r:id="rId13" o:title=""/>
+                  <v:path arrowok="t"/>
+                </v:shape>
+                <v:shape id="文本框 13" o:spid="_x0000_s1037" type="#_x0000_t202" style="position:absolute;left:12877;top:35052;width:28804;height:4953;visibility:visible;mso-wrap-style:square;v-text-anchor:top" o:gfxdata="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" fillcolor="white [3201]" stroked="f" strokeweight=".5pt">
+                  <v:textbox>
+                    <w:txbxContent>
+                      <w:p>
+                        <w:pPr>
+                          <w:rPr>
+                            <w:rFonts w:hint="eastAsia"/>
+                            <w:color w:val="7F7F7F" w:themeColor="text1" w:themeTint="80"/>
+                            <w:sz w:val="18"/>
+                            <w:szCs w:val="18"/>
+                          </w:rPr>
+                        </w:pPr>
+                        <w:r>
+                          <w:rPr>
+                            <w:rFonts w:hint="eastAsia"/>
+                            <w:color w:val="7F7F7F" w:themeColor="text1" w:themeTint="80"/>
+                            <w:sz w:val="18"/>
+                            <w:szCs w:val="18"/>
+                          </w:rPr>
+                          <w:t>当</w:t>
+                        </w:r>
+                        <w:r>
+                          <w:rPr>
+                            <w:color w:val="7F7F7F" w:themeColor="text1" w:themeTint="80"/>
+                            <w:sz w:val="18"/>
+                            <w:szCs w:val="18"/>
+                          </w:rPr>
+                          <w:t>你调用</w:t>
+                        </w:r>
+                        <w:r>
+                          <w:rPr>
+                            <w:rFonts w:hint="eastAsia"/>
+                            <w:color w:val="7F7F7F" w:themeColor="text1" w:themeTint="80"/>
+                            <w:sz w:val="18"/>
+                            <w:szCs w:val="18"/>
+                          </w:rPr>
+                          <w:t>Selector</w:t>
+                        </w:r>
+                        <w:r>
+                          <w:rPr>
+                            <w:rFonts w:hint="eastAsia"/>
+                            <w:color w:val="7F7F7F" w:themeColor="text1" w:themeTint="80"/>
+                            <w:sz w:val="18"/>
+                            <w:szCs w:val="18"/>
+                          </w:rPr>
+                          <w:t>的</w:t>
+                        </w:r>
+                        <w:r>
+                          <w:rPr>
+                            <w:color w:val="7F7F7F" w:themeColor="text1" w:themeTint="80"/>
+                            <w:sz w:val="18"/>
+                            <w:szCs w:val="18"/>
+                          </w:rPr>
+                          <w:t>select()</w:t>
+                        </w:r>
+                        <w:r>
+                          <w:rPr>
+                            <w:rFonts w:hint="eastAsia"/>
+                            <w:color w:val="7F7F7F" w:themeColor="text1" w:themeTint="80"/>
+                            <w:sz w:val="18"/>
+                            <w:szCs w:val="18"/>
+                          </w:rPr>
+                          <w:t>或者</w:t>
+                        </w:r>
+                        <w:proofErr w:type="spellStart"/>
+                        <w:r>
+                          <w:rPr>
+                            <w:rFonts w:hint="eastAsia"/>
+                            <w:color w:val="7F7F7F" w:themeColor="text1" w:themeTint="80"/>
+                            <w:sz w:val="18"/>
+                            <w:szCs w:val="18"/>
+                          </w:rPr>
+                          <w:t>selectNow</w:t>
+                        </w:r>
+                        <w:proofErr w:type="spellEnd"/>
+                        <w:r>
+                          <w:rPr>
+                            <w:rFonts w:hint="eastAsia"/>
+                            <w:color w:val="7F7F7F" w:themeColor="text1" w:themeTint="80"/>
+                            <w:sz w:val="18"/>
+                            <w:szCs w:val="18"/>
+                          </w:rPr>
+                          <w:t>()</w:t>
+                        </w:r>
+                        <w:r>
+                          <w:rPr>
+                            <w:rFonts w:hint="eastAsia"/>
+                            <w:color w:val="7F7F7F" w:themeColor="text1" w:themeTint="80"/>
+                            <w:sz w:val="18"/>
+                            <w:szCs w:val="18"/>
+                          </w:rPr>
+                          <w:t>方法</w:t>
+                        </w:r>
+                        <w:r>
+                          <w:rPr>
+                            <w:color w:val="7F7F7F" w:themeColor="text1" w:themeTint="80"/>
+                            <w:sz w:val="18"/>
+                            <w:szCs w:val="18"/>
+                          </w:rPr>
+                          <w:t>，它只会返回有数据读取的</w:t>
+                        </w:r>
+                        <w:proofErr w:type="spellStart"/>
+                        <w:r>
+                          <w:rPr>
+                            <w:rFonts w:hint="eastAsia"/>
+                            <w:color w:val="7F7F7F" w:themeColor="text1" w:themeTint="80"/>
+                            <w:sz w:val="18"/>
+                            <w:szCs w:val="18"/>
+                          </w:rPr>
+                          <w:t>SelectableChannel</w:t>
+                        </w:r>
+                        <w:proofErr w:type="spellEnd"/>
+                        <w:r>
+                          <w:rPr>
+                            <w:rFonts w:hint="eastAsia"/>
+                            <w:color w:val="7F7F7F" w:themeColor="text1" w:themeTint="80"/>
+                            <w:sz w:val="18"/>
+                            <w:szCs w:val="18"/>
+                          </w:rPr>
+                          <w:t>的</w:t>
+                        </w:r>
+                        <w:r>
+                          <w:rPr>
+                            <w:color w:val="7F7F7F" w:themeColor="text1" w:themeTint="80"/>
+                            <w:sz w:val="18"/>
+                            <w:szCs w:val="18"/>
+                          </w:rPr>
+                          <w:t>实例</w:t>
+                        </w:r>
+                      </w:p>
+                    </w:txbxContent>
+                  </v:textbox>
+                </v:shape>
+                <w10:anchorlock/>
+              </v:group>
+            </w:pict>
+          </mc:Fallback>
+        </mc:AlternateContent>
+      </w:r>
+    </w:p>
+    <w:p>
       <w:bookmarkStart w:id="0" w:name="_GoBack"/>
       <w:bookmarkEnd w:id="0"/>
-      <w:r>
-        <w:rPr>
-          <w:rFonts w:hint="eastAsia"/>
-        </w:rPr>
-        <w:t>]</w:t>
-      </w:r>
     </w:p>
     <w:sectPr>
       <w:pgSz w:w="11906" w:h="16838"/>
@@ -4078,7 +4753,7 @@
 </file>
 
 <file path=customXml/itemProps1.xml><?xml version="1.0" encoding="utf-8"?>
-<ds:datastoreItem xmlns:ds="http://schemas.openxmlformats.org/officeDocument/2006/customXml" ds:itemID="{F5C9E0FE-386C-4E38-B5CF-0843AC516674}">
+<ds:datastoreItem xmlns:ds="http://schemas.openxmlformats.org/officeDocument/2006/customXml" ds:itemID="{930221B5-2180-478F-BB43-1C995B53F406}">
   <ds:schemaRefs>
     <ds:schemaRef ds:uri="http://schemas.openxmlformats.org/officeDocument/2006/bibliography"/>
   </ds:schemaRefs>

</xml_diff>